<commit_message>
Adds an empty author attribute to review annotations
</commit_message>
<xml_diff>
--- a/Tests/Test Data/docx/RKDOCXReviewAnnotationWriterTest/deletedlink.docx
+++ b/Tests/Test Data/docx/RKDOCXReviewAnnotationWriterTest/deletedlink.docx
@@ -3,7 +3,7 @@
 <w:document xmlns:m="http://schemas.openxmlformats.org/officeDocument/2006/math" xmlns:r="http://schemas.openxmlformats.org/officeDocument/2006/relationships" xmlns:wp14="http://schemas.microsoft.com/office/word/2010/wordprocessingDrawing" xmlns:w="http://schemas.openxmlformats.org/wordprocessingml/2006/main" xmlns:w15="http://schemas.microsoft.com/office/word/2012/wordml" xmlns:o="urn:schemas-microsoft-com:office:office" xmlns:wpg="http://schemas.microsoft.com/office/word/2010/wordprocessingGroup" xmlns:wne="http://schemas.microsoft.com/office/word/2006/wordml" xmlns:v="urn:schemas-microsoft-com:vml" xmlns:w10="urn:schemas-microsoft-com:office:word" xmlns:mc="http://schemas.openxmlformats.org/markup-compatibility/2006" xmlns:wpi="http://schemas.microsoft.com/office/word/2010/wordprocessingInk" xmlns:mo="http://schemas.microsoft.com/office/mac/office/2008/main" xmlns:wps="http://schemas.microsoft.com/office/word/2010/wordprocessingShape" xmlns:wpc="http://schemas.microsoft.com/office/word/2010/wordprocessingCanvas" xmlns:wp="http://schemas.openxmlformats.org/drawingml/2006/wordprocessingDrawing" xmlns:w14="http://schemas.microsoft.com/office/word/2010/wordml" xmlns:mv="urn:schemas-microsoft-com:mac:vml" mc:Ignorable="w14 w15 wp14">
   <w:body>
     <w:p>
-      <w:del w:id="1">
+      <w:del w:id="1" w:author="">
         <w:r>
           <w:rPr>
             <w:rFonts w:ascii="Helvetica" w:cs="Helvetica" w:eastAsia="Helvetica" w:hAnsi="Helvetica"/>
@@ -13,7 +13,7 @@
           <w:delText xml:space="preserve">This is a deleted </w:delText>
         </w:r>
       </w:del>
-      <w:del w:id="2">
+      <w:del w:id="2" w:author="">
         <w:r>
           <w:fldChar w:fldCharType="begin"/>
         </w:r>
@@ -35,7 +35,7 @@
           <w:fldChar w:fldCharType="end"/>
         </w:r>
       </w:del>
-      <w:del w:id="3">
+      <w:del w:id="3" w:author="">
         <w:r>
           <w:rPr>
             <w:rFonts w:ascii="Helvetica" w:cs="Helvetica" w:eastAsia="Helvetica" w:hAnsi="Helvetica"/>

</xml_diff>